<commit_message>
verslag aangevuld (breadboard schema + uitleg PC deel)
</commit_message>
<xml_diff>
--- a/Verslag.docx
+++ b/Verslag.docx
@@ -698,11 +698,7 @@
               </mc:Choice>
               <mc:Fallback>
                 <w:pict>
-                  <v:shapetype w14:anchorId="4DDB6A1A" id="_x0000_t202" coordsize="21600,21600" o:spt="202" path="m,l,21600r21600,l21600,xe">
-                    <v:stroke joinstyle="miter"/>
-                    <v:path gradientshapeok="t" o:connecttype="rect"/>
-                  </v:shapetype>
-                  <v:shape id="Tekstvak 154" o:spid="_x0000_s1028" type="#_x0000_t202" style="position:absolute;margin-left:0;margin-top:0;width:8in;height:286.5pt;z-index:251655168;visibility:visible;mso-wrap-style:square;mso-width-percent:941;mso-height-percent:363;mso-top-percent:300;mso-wrap-distance-left:9pt;mso-wrap-distance-top:0;mso-wrap-distance-right:9pt;mso-wrap-distance-bottom:0;mso-position-horizontal:center;mso-position-horizontal-relative:page;mso-position-vertical-relative:page;mso-width-percent:941;mso-height-percent:363;mso-top-percent:300;mso-width-relative:page;mso-height-relative:page;v-text-anchor:bottom" o:gfxdata="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" filled="f" stroked="f" strokeweight=".5pt">
+                  <v:shape w14:anchorId="4DDB6A1A" id="Tekstvak 154" o:spid="_x0000_s1028" type="#_x0000_t202" style="position:absolute;margin-left:0;margin-top:0;width:8in;height:286.5pt;z-index:251655168;visibility:visible;mso-wrap-style:square;mso-width-percent:941;mso-height-percent:363;mso-top-percent:300;mso-wrap-distance-left:9pt;mso-wrap-distance-top:0;mso-wrap-distance-right:9pt;mso-wrap-distance-bottom:0;mso-position-horizontal:center;mso-position-horizontal-relative:page;mso-position-vertical-relative:page;mso-width-percent:941;mso-height-percent:363;mso-top-percent:300;mso-width-relative:page;mso-height-relative:page;v-text-anchor:bottom" o:gfxdata="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" filled="f" stroked="f" strokeweight=".5pt">
                     <v:textbox inset="126pt,0,54pt,0">
                       <w:txbxContent>
                         <w:p>
@@ -877,119 +873,358 @@
     </w:p>
     <w:p>
       <w:pPr>
-        <w:rPr>
-          <w:b/>
-        </w:rPr>
-      </w:pPr>
-      <w:r>
-        <w:rPr>
-          <w:b/>
-        </w:rPr>
+        <w:pStyle w:val="Kop1"/>
+      </w:pPr>
+      <w:r>
         <w:t>Voorbereidingen:</w:t>
       </w:r>
     </w:p>
     <w:p>
+      <w:pPr>
+        <w:pStyle w:val="Kop2"/>
+      </w:pPr>
       <w:r>
         <w:t>Wiskundige vergelijkingen:</w:t>
+      </w:r>
+    </w:p>
+    <w:p>
+      <w:pPr>
+        <w:pStyle w:val="Kop2"/>
+      </w:pPr>
+      <w:r>
+        <w:t>3D model:</w:t>
+      </w:r>
+    </w:p>
+    <w:p>
+      <w:pPr>
+        <w:pStyle w:val="Kop2"/>
+      </w:pPr>
+      <w:r>
+        <w:t xml:space="preserve">Componenten + </w:t>
+      </w:r>
+      <w:proofErr w:type="spellStart"/>
+      <w:r>
+        <w:t>rechearch</w:t>
+      </w:r>
+      <w:proofErr w:type="spellEnd"/>
+      <w:r>
+        <w:t>:</w:t>
+      </w:r>
+    </w:p>
+    <w:p/>
+    <w:p>
+      <w:pPr>
+        <w:pStyle w:val="Lijstalinea"/>
+        <w:numPr>
+          <w:ilvl w:val="0"/>
+          <w:numId w:val="20"/>
+        </w:numPr>
+      </w:pPr>
+      <w:r>
+        <w:t xml:space="preserve">2 </w:t>
+      </w:r>
+      <w:proofErr w:type="spellStart"/>
+      <w:r>
+        <w:t>Stepper</w:t>
+      </w:r>
+      <w:proofErr w:type="spellEnd"/>
+      <w:r>
+        <w:t xml:space="preserve"> motoren</w:t>
+      </w:r>
+    </w:p>
+    <w:p>
+      <w:pPr>
+        <w:pStyle w:val="Lijstalinea"/>
+        <w:numPr>
+          <w:ilvl w:val="0"/>
+          <w:numId w:val="20"/>
+        </w:numPr>
+      </w:pPr>
+      <w:r>
+        <w:t xml:space="preserve">2 </w:t>
+      </w:r>
+      <w:proofErr w:type="spellStart"/>
+      <w:r>
+        <w:t>easyDriver</w:t>
+      </w:r>
+      <w:proofErr w:type="spellEnd"/>
+      <w:r>
+        <w:t xml:space="preserve"> </w:t>
+      </w:r>
+      <w:proofErr w:type="spellStart"/>
+      <w:r>
+        <w:t>shields</w:t>
+      </w:r>
+      <w:proofErr w:type="spellEnd"/>
+    </w:p>
+    <w:p>
+      <w:pPr>
+        <w:pStyle w:val="Lijstalinea"/>
+        <w:numPr>
+          <w:ilvl w:val="0"/>
+          <w:numId w:val="20"/>
+        </w:numPr>
+      </w:pPr>
+      <w:r>
+        <w:t xml:space="preserve">1 </w:t>
+      </w:r>
+      <w:proofErr w:type="spellStart"/>
+      <w:r>
+        <w:t>ATMega</w:t>
+      </w:r>
+      <w:proofErr w:type="spellEnd"/>
+      <w:r>
+        <w:t xml:space="preserve"> 328p (</w:t>
+      </w:r>
+      <w:proofErr w:type="spellStart"/>
+      <w:r>
+        <w:t>arduino</w:t>
+      </w:r>
+      <w:proofErr w:type="spellEnd"/>
+      <w:r>
+        <w:t xml:space="preserve"> </w:t>
+      </w:r>
+      <w:proofErr w:type="spellStart"/>
+      <w:r>
+        <w:t>uno</w:t>
+      </w:r>
+      <w:proofErr w:type="spellEnd"/>
+      <w:r>
+        <w:t>)</w:t>
+      </w:r>
+    </w:p>
+    <w:p>
+      <w:pPr>
+        <w:pStyle w:val="Lijstalinea"/>
+        <w:numPr>
+          <w:ilvl w:val="0"/>
+          <w:numId w:val="20"/>
+        </w:numPr>
+      </w:pPr>
+      <w:r>
+        <w:t>1 LD33V</w:t>
+      </w:r>
+    </w:p>
+    <w:p>
+      <w:pPr>
+        <w:pStyle w:val="Lijstalinea"/>
+        <w:numPr>
+          <w:ilvl w:val="0"/>
+          <w:numId w:val="20"/>
+        </w:numPr>
+      </w:pPr>
+      <w:r>
+        <w:t>1 ESP-01 (Wi-Fi)</w:t>
+      </w:r>
+    </w:p>
+    <w:p>
+      <w:pPr>
+        <w:pStyle w:val="Lijstalinea"/>
+        <w:numPr>
+          <w:ilvl w:val="0"/>
+          <w:numId w:val="20"/>
+        </w:numPr>
+      </w:pPr>
+      <w:r>
+        <w:t>kabels</w:t>
+      </w:r>
+    </w:p>
+    <w:p>
+      <w:pPr>
+        <w:pStyle w:val="Kop2"/>
+      </w:pPr>
+      <w:r>
+        <w:t>Prototype:</w:t>
+      </w:r>
+    </w:p>
+    <w:p/>
+    <w:p>
+      <w:pPr>
+        <w:pStyle w:val="Kop1"/>
+      </w:pPr>
+      <w:r>
+        <w:lastRenderedPageBreak/>
+        <w:t>Uitwerking:</w:t>
+      </w:r>
+    </w:p>
+    <w:p>
+      <w:pPr>
+        <w:pStyle w:val="Kop2"/>
+      </w:pPr>
+      <w:r>
+        <w:t>Solderen:</w:t>
+      </w:r>
+    </w:p>
+    <w:p>
+      <w:pPr>
+        <w:pStyle w:val="Kop2"/>
+      </w:pPr>
+      <w:r>
+        <w:t>Aansluiting:</w:t>
+      </w:r>
+    </w:p>
+    <w:p>
+      <w:r>
+        <w:drawing>
+          <wp:inline distT="0" distB="0" distL="0" distR="0" wp14:anchorId="18B5293A" wp14:editId="79ECCE64">
+            <wp:extent cx="5760720" cy="6343015"/>
+            <wp:effectExtent l="0" t="0" r="0" b="635"/>
+            <wp:docPr id="1" name="Afbeelding 1"/>
+            <wp:cNvGraphicFramePr>
+              <a:graphicFrameLocks xmlns:a="http://schemas.openxmlformats.org/drawingml/2006/main" noChangeAspect="1"/>
+            </wp:cNvGraphicFramePr>
+            <a:graphic xmlns:a="http://schemas.openxmlformats.org/drawingml/2006/main">
+              <a:graphicData uri="http://schemas.openxmlformats.org/drawingml/2006/picture">
+                <pic:pic xmlns:pic="http://schemas.openxmlformats.org/drawingml/2006/picture">
+                  <pic:nvPicPr>
+                    <pic:cNvPr id="1" name=""/>
+                    <pic:cNvPicPr/>
+                  </pic:nvPicPr>
+                  <pic:blipFill>
+                    <a:blip r:embed="rId9"/>
+                    <a:stretch>
+                      <a:fillRect/>
+                    </a:stretch>
+                  </pic:blipFill>
+                  <pic:spPr>
+                    <a:xfrm>
+                      <a:off x="0" y="0"/>
+                      <a:ext cx="5760720" cy="6343015"/>
+                    </a:xfrm>
+                    <a:prstGeom prst="rect">
+                      <a:avLst/>
+                    </a:prstGeom>
+                  </pic:spPr>
+                </pic:pic>
+              </a:graphicData>
+            </a:graphic>
+          </wp:inline>
+        </w:drawing>
+      </w:r>
+    </w:p>
+    <w:p>
+      <w:pPr>
+        <w:pStyle w:val="Kop2"/>
+      </w:pPr>
+      <w:proofErr w:type="spellStart"/>
+      <w:r>
+        <w:t>Arduino</w:t>
+      </w:r>
+      <w:proofErr w:type="spellEnd"/>
+      <w:r>
+        <w:t xml:space="preserve"> software</w:t>
+      </w:r>
+      <w:r>
+        <w:t>:</w:t>
+      </w:r>
+    </w:p>
+    <w:p>
+      <w:pPr>
+        <w:pStyle w:val="Kop2"/>
+      </w:pPr>
+      <w:r>
+        <w:t>PC software:</w:t>
+      </w:r>
+    </w:p>
+    <w:p>
+      <w:pPr>
+        <w:pStyle w:val="Kop3"/>
+      </w:pPr>
+      <w:r>
+        <w:t>MQTT (communicatie PC – ARM)</w:t>
+      </w:r>
+    </w:p>
+    <w:p>
+      <w:r>
+        <w:t xml:space="preserve">We maken gebruik van </w:t>
+      </w:r>
+      <w:proofErr w:type="spellStart"/>
+      <w:r>
+        <w:t>Musquitto</w:t>
+      </w:r>
+      <w:proofErr w:type="spellEnd"/>
+      <w:r>
+        <w:t>: een programma die een MQTT-Broker voorziet (server).</w:t>
+      </w:r>
+    </w:p>
+    <w:p>
+      <w:r>
+        <w:t xml:space="preserve">Voor het simuleren van de </w:t>
+      </w:r>
+      <w:proofErr w:type="spellStart"/>
+      <w:r>
+        <w:t>LineDancer</w:t>
+      </w:r>
+      <w:proofErr w:type="spellEnd"/>
+      <w:r>
+        <w:t xml:space="preserve"> heeft Jonas in Python (m.b.v. </w:t>
+      </w:r>
+      <w:proofErr w:type="spellStart"/>
+      <w:r>
+        <w:t>Pygame</w:t>
+      </w:r>
+      <w:proofErr w:type="spellEnd"/>
+      <w:r>
+        <w:t xml:space="preserve"> en </w:t>
+      </w:r>
+      <w:proofErr w:type="spellStart"/>
+      <w:r>
+        <w:t>paho-mqtt</w:t>
+      </w:r>
+      <w:proofErr w:type="spellEnd"/>
+      <w:r>
+        <w:t>) een programma geschreven die de coördinaten via MQTT doorzend naar de ESP-01 (en die op zijn beurt naar de informatie doorspeelt naar de arm).</w:t>
+      </w:r>
+    </w:p>
+    <w:p>
+      <w:pPr>
+        <w:pStyle w:val="Kop2"/>
+      </w:pPr>
+      <w:proofErr w:type="spellStart"/>
+      <w:r>
+        <w:lastRenderedPageBreak/>
+        <w:t>Testing</w:t>
+      </w:r>
+      <w:proofErr w:type="spellEnd"/>
+      <w:r>
+        <w:t xml:space="preserve"> + </w:t>
+      </w:r>
+      <w:proofErr w:type="spellStart"/>
+      <w:r>
+        <w:t>troubleshooting</w:t>
+      </w:r>
+      <w:proofErr w:type="spellEnd"/>
+      <w:r>
+        <w:t>:</w:t>
+      </w:r>
+    </w:p>
+    <w:p>
+      <w:pPr>
+        <w:pStyle w:val="Kop2"/>
+      </w:pPr>
+      <w:r>
+        <w:t>Oplossing</w:t>
+      </w:r>
+    </w:p>
+    <w:p/>
+    <w:p>
+      <w:pPr>
+        <w:pStyle w:val="Kop1"/>
+      </w:pPr>
+      <w:r>
+        <w:t>Eindresultaat:</w:t>
+      </w:r>
+    </w:p>
+    <w:p>
+      <w:r>
+        <w:br w:type="page"/>
       </w:r>
       <w:bookmarkStart w:id="0" w:name="_GoBack"/>
       <w:bookmarkEnd w:id="0"/>
     </w:p>
-    <w:p>
-      <w:r>
-        <w:t>3D model:</w:t>
-      </w:r>
-    </w:p>
-    <w:p>
-      <w:r>
-        <w:t xml:space="preserve">Componenten + </w:t>
-      </w:r>
-      <w:proofErr w:type="spellStart"/>
-      <w:r>
-        <w:t>rechearch</w:t>
-      </w:r>
-      <w:proofErr w:type="spellEnd"/>
-      <w:r>
-        <w:t>:</w:t>
-      </w:r>
-    </w:p>
-    <w:p>
-      <w:r>
-        <w:t>Prototype:</w:t>
-      </w:r>
-    </w:p>
-    <w:p/>
-    <w:p>
-      <w:pPr>
-        <w:rPr>
-          <w:b/>
-        </w:rPr>
-      </w:pPr>
-      <w:r>
-        <w:rPr>
-          <w:b/>
-        </w:rPr>
-        <w:t>Uitwerking:</w:t>
-      </w:r>
-    </w:p>
-    <w:p>
-      <w:r>
-        <w:t>Solderen:</w:t>
-      </w:r>
-    </w:p>
-    <w:p>
-      <w:r>
-        <w:t>Aansluiting:</w:t>
-      </w:r>
-    </w:p>
-    <w:p>
-      <w:proofErr w:type="spellStart"/>
-      <w:r>
-        <w:t>Arduino</w:t>
-      </w:r>
-      <w:proofErr w:type="spellEnd"/>
-      <w:r>
-        <w:t xml:space="preserve"> software</w:t>
-      </w:r>
-    </w:p>
-    <w:p>
-      <w:proofErr w:type="spellStart"/>
-      <w:r>
-        <w:t>Testing</w:t>
-      </w:r>
-      <w:proofErr w:type="spellEnd"/>
-      <w:r>
-        <w:t xml:space="preserve"> + </w:t>
-      </w:r>
-      <w:proofErr w:type="spellStart"/>
-      <w:r>
-        <w:t>troubleshooting</w:t>
-      </w:r>
-      <w:proofErr w:type="spellEnd"/>
-    </w:p>
-    <w:p>
-      <w:r>
-        <w:t>Oplossing</w:t>
-      </w:r>
-    </w:p>
-    <w:p/>
-    <w:p>
-      <w:pPr>
-        <w:rPr>
-          <w:b/>
-        </w:rPr>
-      </w:pPr>
-      <w:r>
-        <w:rPr>
-          <w:b/>
-        </w:rPr>
-        <w:t>Eindresultaat:</w:t>
-      </w:r>
-    </w:p>
-    <w:p/>
     <w:sectPr>
-      <w:headerReference w:type="default" r:id="rId9"/>
-      <w:footerReference w:type="default" r:id="rId10"/>
+      <w:headerReference w:type="default" r:id="rId10"/>
+      <w:footerReference w:type="default" r:id="rId11"/>
       <w:pgSz w:w="11906" w:h="16838"/>
       <w:pgMar w:top="1417" w:right="1417" w:bottom="1417" w:left="1417" w:header="708" w:footer="708" w:gutter="0"/>
       <w:pgNumType w:start="0"/>
@@ -1113,7 +1348,14 @@
         <w:i/>
         <w:color w:val="808080" w:themeColor="background1" w:themeShade="80"/>
       </w:rPr>
-      <w:t>Electronic Systems</w:t>
+      <w:t>Embedded</w:t>
+    </w:r>
+    <w:r>
+      <w:rPr>
+        <w:i/>
+        <w:color w:val="808080" w:themeColor="background1" w:themeShade="80"/>
+      </w:rPr>
+      <w:t xml:space="preserve"> Systems</w:t>
     </w:r>
     <w:r>
       <w:rPr>
@@ -1533,7 +1775,7 @@
       <w:lvlText w:val="%1.%2.%3.%4"/>
       <w:lvlJc w:val="left"/>
       <w:pPr>
-        <w:ind w:left="5543" w:hanging="864"/>
+        <w:ind w:left="864" w:hanging="864"/>
       </w:pPr>
     </w:lvl>
     <w:lvl w:ilvl="4">
@@ -1790,6 +2032,95 @@
     </w:lvl>
   </w:abstractNum>
   <w:abstractNum w:abstractNumId="6" w15:restartNumberingAfterBreak="0">
+    <w:nsid w:val="20330A7F"/>
+    <w:multiLevelType w:val="hybridMultilevel"/>
+    <w:tmpl w:val="CF9AC1C2"/>
+    <w:lvl w:ilvl="0" w:tplc="08130011">
+      <w:start w:val="1"/>
+      <w:numFmt w:val="decimal"/>
+      <w:lvlText w:val="%1)"/>
+      <w:lvlJc w:val="left"/>
+      <w:pPr>
+        <w:ind w:left="720" w:hanging="360"/>
+      </w:pPr>
+      <w:rPr>
+        <w:rFonts w:hint="default"/>
+      </w:rPr>
+    </w:lvl>
+    <w:lvl w:ilvl="1" w:tplc="08130019" w:tentative="1">
+      <w:start w:val="1"/>
+      <w:numFmt w:val="lowerLetter"/>
+      <w:lvlText w:val="%2."/>
+      <w:lvlJc w:val="left"/>
+      <w:pPr>
+        <w:ind w:left="1440" w:hanging="360"/>
+      </w:pPr>
+    </w:lvl>
+    <w:lvl w:ilvl="2" w:tplc="0813001B" w:tentative="1">
+      <w:start w:val="1"/>
+      <w:numFmt w:val="lowerRoman"/>
+      <w:lvlText w:val="%3."/>
+      <w:lvlJc w:val="right"/>
+      <w:pPr>
+        <w:ind w:left="2160" w:hanging="180"/>
+      </w:pPr>
+    </w:lvl>
+    <w:lvl w:ilvl="3" w:tplc="0813000F" w:tentative="1">
+      <w:start w:val="1"/>
+      <w:numFmt w:val="decimal"/>
+      <w:lvlText w:val="%4."/>
+      <w:lvlJc w:val="left"/>
+      <w:pPr>
+        <w:ind w:left="2880" w:hanging="360"/>
+      </w:pPr>
+    </w:lvl>
+    <w:lvl w:ilvl="4" w:tplc="08130019" w:tentative="1">
+      <w:start w:val="1"/>
+      <w:numFmt w:val="lowerLetter"/>
+      <w:lvlText w:val="%5."/>
+      <w:lvlJc w:val="left"/>
+      <w:pPr>
+        <w:ind w:left="3600" w:hanging="360"/>
+      </w:pPr>
+    </w:lvl>
+    <w:lvl w:ilvl="5" w:tplc="0813001B" w:tentative="1">
+      <w:start w:val="1"/>
+      <w:numFmt w:val="lowerRoman"/>
+      <w:lvlText w:val="%6."/>
+      <w:lvlJc w:val="right"/>
+      <w:pPr>
+        <w:ind w:left="4320" w:hanging="180"/>
+      </w:pPr>
+    </w:lvl>
+    <w:lvl w:ilvl="6" w:tplc="0813000F" w:tentative="1">
+      <w:start w:val="1"/>
+      <w:numFmt w:val="decimal"/>
+      <w:lvlText w:val="%7."/>
+      <w:lvlJc w:val="left"/>
+      <w:pPr>
+        <w:ind w:left="5040" w:hanging="360"/>
+      </w:pPr>
+    </w:lvl>
+    <w:lvl w:ilvl="7" w:tplc="08130019" w:tentative="1">
+      <w:start w:val="1"/>
+      <w:numFmt w:val="lowerLetter"/>
+      <w:lvlText w:val="%8."/>
+      <w:lvlJc w:val="left"/>
+      <w:pPr>
+        <w:ind w:left="5760" w:hanging="360"/>
+      </w:pPr>
+    </w:lvl>
+    <w:lvl w:ilvl="8" w:tplc="0813001B" w:tentative="1">
+      <w:start w:val="1"/>
+      <w:numFmt w:val="lowerRoman"/>
+      <w:lvlText w:val="%9."/>
+      <w:lvlJc w:val="right"/>
+      <w:pPr>
+        <w:ind w:left="6480" w:hanging="180"/>
+      </w:pPr>
+    </w:lvl>
+  </w:abstractNum>
+  <w:abstractNum w:abstractNumId="7" w15:restartNumberingAfterBreak="0">
     <w:nsid w:val="37742247"/>
     <w:multiLevelType w:val="hybridMultilevel"/>
     <w:tmpl w:val="62667A78"/>
@@ -1878,7 +2209,7 @@
       </w:pPr>
     </w:lvl>
   </w:abstractNum>
-  <w:abstractNum w:abstractNumId="7" w15:restartNumberingAfterBreak="0">
+  <w:abstractNum w:abstractNumId="8" w15:restartNumberingAfterBreak="0">
     <w:nsid w:val="399D7E59"/>
     <w:multiLevelType w:val="hybridMultilevel"/>
     <w:tmpl w:val="E370F622"/>
@@ -1990,7 +2321,7 @@
       </w:rPr>
     </w:lvl>
   </w:abstractNum>
-  <w:abstractNum w:abstractNumId="8" w15:restartNumberingAfterBreak="0">
+  <w:abstractNum w:abstractNumId="9" w15:restartNumberingAfterBreak="0">
     <w:nsid w:val="3A517C58"/>
     <w:multiLevelType w:val="hybridMultilevel"/>
     <w:tmpl w:val="DE4A47A0"/>
@@ -2079,7 +2410,7 @@
       </w:pPr>
     </w:lvl>
   </w:abstractNum>
-  <w:abstractNum w:abstractNumId="9" w15:restartNumberingAfterBreak="0">
+  <w:abstractNum w:abstractNumId="10" w15:restartNumberingAfterBreak="0">
     <w:nsid w:val="3A6046AC"/>
     <w:multiLevelType w:val="hybridMultilevel"/>
     <w:tmpl w:val="4A8E8F2C"/>
@@ -2168,7 +2499,7 @@
       </w:pPr>
     </w:lvl>
   </w:abstractNum>
-  <w:abstractNum w:abstractNumId="10" w15:restartNumberingAfterBreak="0">
+  <w:abstractNum w:abstractNumId="11" w15:restartNumberingAfterBreak="0">
     <w:nsid w:val="44CD382F"/>
     <w:multiLevelType w:val="multilevel"/>
     <w:tmpl w:val="08130025"/>
@@ -2281,7 +2612,7 @@
       </w:rPr>
     </w:lvl>
   </w:abstractNum>
-  <w:abstractNum w:abstractNumId="11" w15:restartNumberingAfterBreak="0">
+  <w:abstractNum w:abstractNumId="12" w15:restartNumberingAfterBreak="0">
     <w:nsid w:val="45BF01AA"/>
     <w:multiLevelType w:val="hybridMultilevel"/>
     <w:tmpl w:val="6A5013A0"/>
@@ -2370,7 +2701,7 @@
       </w:pPr>
     </w:lvl>
   </w:abstractNum>
-  <w:abstractNum w:abstractNumId="12" w15:restartNumberingAfterBreak="0">
+  <w:abstractNum w:abstractNumId="13" w15:restartNumberingAfterBreak="0">
     <w:nsid w:val="56622EAB"/>
     <w:multiLevelType w:val="hybridMultilevel"/>
     <w:tmpl w:val="DE4A47A0"/>
@@ -2459,7 +2790,7 @@
       </w:pPr>
     </w:lvl>
   </w:abstractNum>
-  <w:abstractNum w:abstractNumId="13" w15:restartNumberingAfterBreak="0">
+  <w:abstractNum w:abstractNumId="14" w15:restartNumberingAfterBreak="0">
     <w:nsid w:val="6B167B42"/>
     <w:multiLevelType w:val="multilevel"/>
     <w:tmpl w:val="45B2275A"/>
@@ -2588,7 +2919,7 @@
       </w:rPr>
     </w:lvl>
   </w:abstractNum>
-  <w:abstractNum w:abstractNumId="14" w15:restartNumberingAfterBreak="0">
+  <w:abstractNum w:abstractNumId="15" w15:restartNumberingAfterBreak="0">
     <w:nsid w:val="6D7F7548"/>
     <w:multiLevelType w:val="hybridMultilevel"/>
     <w:tmpl w:val="DE4A47A0"/>
@@ -2677,7 +3008,7 @@
       </w:pPr>
     </w:lvl>
   </w:abstractNum>
-  <w:abstractNum w:abstractNumId="15" w15:restartNumberingAfterBreak="0">
+  <w:abstractNum w:abstractNumId="16" w15:restartNumberingAfterBreak="0">
     <w:nsid w:val="6F6123E0"/>
     <w:multiLevelType w:val="hybridMultilevel"/>
     <w:tmpl w:val="1F86E082"/>
@@ -2766,7 +3097,7 @@
       </w:pPr>
     </w:lvl>
   </w:abstractNum>
-  <w:abstractNum w:abstractNumId="16" w15:restartNumberingAfterBreak="0">
+  <w:abstractNum w:abstractNumId="17" w15:restartNumberingAfterBreak="0">
     <w:nsid w:val="761A26CB"/>
     <w:multiLevelType w:val="hybridMultilevel"/>
     <w:tmpl w:val="DAE2B7F0"/>
@@ -2855,7 +3186,7 @@
       </w:pPr>
     </w:lvl>
   </w:abstractNum>
-  <w:abstractNum w:abstractNumId="17" w15:restartNumberingAfterBreak="0">
+  <w:abstractNum w:abstractNumId="18" w15:restartNumberingAfterBreak="0">
     <w:nsid w:val="7C0A6CD4"/>
     <w:multiLevelType w:val="hybridMultilevel"/>
     <w:tmpl w:val="DE4A47A0"/>
@@ -2944,7 +3275,7 @@
       </w:pPr>
     </w:lvl>
   </w:abstractNum>
-  <w:abstractNum w:abstractNumId="18" w15:restartNumberingAfterBreak="0">
+  <w:abstractNum w:abstractNumId="19" w15:restartNumberingAfterBreak="0">
     <w:nsid w:val="7FAC34C0"/>
     <w:multiLevelType w:val="hybridMultilevel"/>
     <w:tmpl w:val="047AF87E"/>
@@ -3034,10 +3365,10 @@
     </w:lvl>
   </w:abstractNum>
   <w:num w:numId="1">
-    <w:abstractNumId w:val="13"/>
+    <w:abstractNumId w:val="14"/>
   </w:num>
   <w:num w:numId="2">
-    <w:abstractNumId w:val="10"/>
+    <w:abstractNumId w:val="11"/>
   </w:num>
   <w:num w:numId="3">
     <w:abstractNumId w:val="3"/>
@@ -3046,13 +3377,13 @@
     <w:abstractNumId w:val="5"/>
   </w:num>
   <w:num w:numId="5">
-    <w:abstractNumId w:val="16"/>
+    <w:abstractNumId w:val="17"/>
   </w:num>
   <w:num w:numId="6">
-    <w:abstractNumId w:val="9"/>
+    <w:abstractNumId w:val="10"/>
   </w:num>
   <w:num w:numId="7">
-    <w:abstractNumId w:val="15"/>
+    <w:abstractNumId w:val="16"/>
   </w:num>
   <w:num w:numId="8">
     <w:abstractNumId w:val="4"/>
@@ -3061,22 +3392,22 @@
     <w:abstractNumId w:val="2"/>
   </w:num>
   <w:num w:numId="10">
-    <w:abstractNumId w:val="11"/>
+    <w:abstractNumId w:val="12"/>
   </w:num>
   <w:num w:numId="11">
-    <w:abstractNumId w:val="6"/>
+    <w:abstractNumId w:val="7"/>
   </w:num>
   <w:num w:numId="12">
-    <w:abstractNumId w:val="18"/>
+    <w:abstractNumId w:val="19"/>
   </w:num>
   <w:num w:numId="13">
-    <w:abstractNumId w:val="14"/>
+    <w:abstractNumId w:val="15"/>
   </w:num>
   <w:num w:numId="14">
-    <w:abstractNumId w:val="8"/>
+    <w:abstractNumId w:val="9"/>
   </w:num>
   <w:num w:numId="15">
-    <w:abstractNumId w:val="12"/>
+    <w:abstractNumId w:val="13"/>
   </w:num>
   <w:num w:numId="16">
     <w:abstractNumId w:val="1"/>
@@ -3085,10 +3416,13 @@
     <w:abstractNumId w:val="0"/>
   </w:num>
   <w:num w:numId="18">
-    <w:abstractNumId w:val="17"/>
+    <w:abstractNumId w:val="18"/>
   </w:num>
   <w:num w:numId="19">
-    <w:abstractNumId w:val="7"/>
+    <w:abstractNumId w:val="8"/>
+  </w:num>
+  <w:num w:numId="20">
+    <w:abstractNumId w:val="6"/>
   </w:num>
   <w:numIdMacAtCleanup w:val="13"/>
 </w:numbering>
@@ -3580,7 +3914,6 @@
         <w:numId w:val="3"/>
       </w:numPr>
       <w:spacing w:before="140" w:after="0" w:line="280" w:lineRule="atLeast"/>
-      <w:ind w:left="864"/>
       <w:outlineLvl w:val="3"/>
     </w:pPr>
     <w:rPr>
@@ -4396,7 +4729,7 @@
 </file>
 
 <file path=customXml/itemProps2.xml><?xml version="1.0" encoding="utf-8"?>
-<ds:datastoreItem xmlns:ds="http://schemas.openxmlformats.org/officeDocument/2006/customXml" ds:itemID="{989E92E2-2685-4F2A-9A87-68C72A355224}">
+<ds:datastoreItem xmlns:ds="http://schemas.openxmlformats.org/officeDocument/2006/customXml" ds:itemID="{895B9E00-8B39-49FC-B109-5E8D07989A35}">
   <ds:schemaRefs>
     <ds:schemaRef ds:uri="http://schemas.openxmlformats.org/officeDocument/2006/bibliography"/>
   </ds:schemaRefs>

</xml_diff>

<commit_message>
Wires now in colour
</commit_message>
<xml_diff>
--- a/Verslag.docx
+++ b/Verslag.docx
@@ -1066,9 +1066,9 @@
     <w:p>
       <w:r>
         <w:drawing>
-          <wp:inline distT="0" distB="0" distL="0" distR="0" wp14:anchorId="18B5293A" wp14:editId="79ECCE64">
-            <wp:extent cx="5760720" cy="6343015"/>
-            <wp:effectExtent l="0" t="0" r="0" b="635"/>
+          <wp:inline distT="0" distB="0" distL="0" distR="0" wp14:anchorId="2E68A4F9" wp14:editId="7F8DC1BD">
+            <wp:extent cx="5121084" cy="5563082"/>
+            <wp:effectExtent l="0" t="0" r="3810" b="0"/>
             <wp:docPr id="1" name="Afbeelding 1"/>
             <wp:cNvGraphicFramePr>
               <a:graphicFrameLocks xmlns:a="http://schemas.openxmlformats.org/drawingml/2006/main" noChangeAspect="1"/>
@@ -1089,7 +1089,7 @@
                   <pic:spPr>
                     <a:xfrm>
                       <a:off x="0" y="0"/>
-                      <a:ext cx="5760720" cy="6343015"/>
+                      <a:ext cx="5121084" cy="5563082"/>
                     </a:xfrm>
                     <a:prstGeom prst="rect">
                       <a:avLst/>
@@ -1101,6 +1101,8 @@
           </wp:inline>
         </w:drawing>
       </w:r>
+      <w:bookmarkStart w:id="0" w:name="_GoBack"/>
+      <w:bookmarkEnd w:id="0"/>
     </w:p>
     <w:p>
       <w:pPr>
@@ -1182,7 +1184,6 @@
       </w:pPr>
       <w:proofErr w:type="spellStart"/>
       <w:r>
-        <w:lastRenderedPageBreak/>
         <w:t>Testing</w:t>
       </w:r>
       <w:proofErr w:type="spellEnd"/>
@@ -1212,6 +1213,7 @@
         <w:pStyle w:val="Kop1"/>
       </w:pPr>
       <w:r>
+        <w:lastRenderedPageBreak/>
         <w:t>Eindresultaat:</w:t>
       </w:r>
     </w:p>
@@ -1219,8 +1221,6 @@
       <w:r>
         <w:br w:type="page"/>
       </w:r>
-      <w:bookmarkStart w:id="0" w:name="_GoBack"/>
-      <w:bookmarkEnd w:id="0"/>
     </w:p>
     <w:sectPr>
       <w:headerReference w:type="default" r:id="rId10"/>
@@ -4729,7 +4729,7 @@
 </file>
 
 <file path=customXml/itemProps2.xml><?xml version="1.0" encoding="utf-8"?>
-<ds:datastoreItem xmlns:ds="http://schemas.openxmlformats.org/officeDocument/2006/customXml" ds:itemID="{895B9E00-8B39-49FC-B109-5E8D07989A35}">
+<ds:datastoreItem xmlns:ds="http://schemas.openxmlformats.org/officeDocument/2006/customXml" ds:itemID="{C811F06B-FBAC-4F88-8ACB-EDA57D1B6D97}">
   <ds:schemaRefs>
     <ds:schemaRef ds:uri="http://schemas.openxmlformats.org/officeDocument/2006/bibliography"/>
   </ds:schemaRefs>

</xml_diff>